<commit_message>
Added: File Up to Uc7
</commit_message>
<xml_diff>
--- a/AddressBookDataBase.docx
+++ b/AddressBookDataBase.docx
@@ -25,25 +25,35 @@
     <w:p>
       <w:pPr>
         <w:rPr>
-          <w:sz w:val="28"/>
-          <w:szCs w:val="28"/>
-        </w:rPr>
-      </w:pPr>
-      <w:proofErr w:type="spellStart"/>
-      <w:r>
-        <w:rPr>
-          <w:sz w:val="28"/>
-          <w:szCs w:val="28"/>
-        </w:rPr>
-        <w:t>mysql</w:t>
-      </w:r>
-      <w:proofErr w:type="spellEnd"/>
-      <w:r>
-        <w:rPr>
-          <w:sz w:val="28"/>
-          <w:szCs w:val="28"/>
-        </w:rPr>
-        <w:t>&gt; show databases;</w:t>
+          <w:b/>
+          <w:bCs/>
+          <w:sz w:val="32"/>
+          <w:szCs w:val="32"/>
+        </w:rPr>
+      </w:pPr>
+      <w:r>
+        <w:rPr>
+          <w:b/>
+          <w:bCs/>
+          <w:sz w:val="32"/>
+          <w:szCs w:val="32"/>
+        </w:rPr>
+        <w:t>UC1:</w:t>
+      </w:r>
+    </w:p>
+    <w:p>
+      <w:pPr>
+        <w:rPr>
+          <w:sz w:val="28"/>
+          <w:szCs w:val="28"/>
+        </w:rPr>
+      </w:pPr>
+      <w:r>
+        <w:rPr>
+          <w:sz w:val="28"/>
+          <w:szCs w:val="28"/>
+        </w:rPr>
+        <w:t>mysql&gt; show databases;</w:t>
       </w:r>
     </w:p>
     <w:p>
@@ -103,116 +113,52 @@
           <w:sz w:val="28"/>
           <w:szCs w:val="28"/>
         </w:rPr>
-        <w:t xml:space="preserve">| </w:t>
-      </w:r>
-      <w:proofErr w:type="spellStart"/>
-      <w:r>
-        <w:rPr>
-          <w:sz w:val="28"/>
-          <w:szCs w:val="28"/>
-        </w:rPr>
-        <w:t>information_schema</w:t>
-      </w:r>
-      <w:proofErr w:type="spellEnd"/>
-      <w:r>
-        <w:rPr>
-          <w:sz w:val="28"/>
-          <w:szCs w:val="28"/>
-        </w:rPr>
-        <w:t xml:space="preserve"> |</w:t>
-      </w:r>
-    </w:p>
-    <w:p>
-      <w:pPr>
-        <w:rPr>
-          <w:sz w:val="28"/>
-          <w:szCs w:val="28"/>
-        </w:rPr>
-      </w:pPr>
-      <w:r>
-        <w:rPr>
-          <w:sz w:val="28"/>
-          <w:szCs w:val="28"/>
-        </w:rPr>
-        <w:t xml:space="preserve">| </w:t>
-      </w:r>
-      <w:proofErr w:type="spellStart"/>
-      <w:r>
-        <w:rPr>
-          <w:sz w:val="28"/>
-          <w:szCs w:val="28"/>
-        </w:rPr>
-        <w:t>mysql</w:t>
-      </w:r>
-      <w:proofErr w:type="spellEnd"/>
-      <w:r>
-        <w:rPr>
-          <w:sz w:val="28"/>
-          <w:szCs w:val="28"/>
-        </w:rPr>
-        <w:t xml:space="preserve">              |</w:t>
-      </w:r>
-    </w:p>
-    <w:p>
-      <w:pPr>
-        <w:rPr>
-          <w:sz w:val="28"/>
-          <w:szCs w:val="28"/>
-        </w:rPr>
-      </w:pPr>
-      <w:r>
-        <w:rPr>
-          <w:sz w:val="28"/>
-          <w:szCs w:val="28"/>
-        </w:rPr>
-        <w:t xml:space="preserve">| </w:t>
-      </w:r>
-      <w:proofErr w:type="spellStart"/>
-      <w:r>
-        <w:rPr>
-          <w:sz w:val="28"/>
-          <w:szCs w:val="28"/>
-        </w:rPr>
-        <w:t>payroll_service</w:t>
-      </w:r>
-      <w:proofErr w:type="spellEnd"/>
-      <w:r>
-        <w:rPr>
-          <w:sz w:val="28"/>
-          <w:szCs w:val="28"/>
-        </w:rPr>
-        <w:t xml:space="preserve">    |</w:t>
-      </w:r>
-    </w:p>
-    <w:p>
-      <w:pPr>
-        <w:rPr>
-          <w:sz w:val="28"/>
-          <w:szCs w:val="28"/>
-        </w:rPr>
-      </w:pPr>
-      <w:r>
-        <w:rPr>
-          <w:sz w:val="28"/>
-          <w:szCs w:val="28"/>
-        </w:rPr>
-        <w:t xml:space="preserve">| </w:t>
-      </w:r>
-      <w:proofErr w:type="spellStart"/>
-      <w:r>
-        <w:rPr>
-          <w:sz w:val="28"/>
-          <w:szCs w:val="28"/>
-        </w:rPr>
-        <w:t>performance_schema</w:t>
-      </w:r>
-      <w:proofErr w:type="spellEnd"/>
-      <w:r>
-        <w:rPr>
-          <w:sz w:val="28"/>
-          <w:szCs w:val="28"/>
-        </w:rPr>
-        <w:t xml:space="preserve"> |</w:t>
+        <w:t>| information_schema |</w:t>
+      </w:r>
+    </w:p>
+    <w:p>
+      <w:pPr>
+        <w:rPr>
+          <w:sz w:val="28"/>
+          <w:szCs w:val="28"/>
+        </w:rPr>
+      </w:pPr>
+      <w:r>
+        <w:rPr>
+          <w:sz w:val="28"/>
+          <w:szCs w:val="28"/>
+        </w:rPr>
+        <w:t>| mysql              |</w:t>
+      </w:r>
+    </w:p>
+    <w:p>
+      <w:pPr>
+        <w:rPr>
+          <w:sz w:val="28"/>
+          <w:szCs w:val="28"/>
+        </w:rPr>
+      </w:pPr>
+      <w:r>
+        <w:rPr>
+          <w:sz w:val="28"/>
+          <w:szCs w:val="28"/>
+        </w:rPr>
+        <w:t>| payroll_service    |</w:t>
+      </w:r>
+    </w:p>
+    <w:p>
+      <w:pPr>
+        <w:rPr>
+          <w:sz w:val="28"/>
+          <w:szCs w:val="28"/>
+        </w:rPr>
+      </w:pPr>
+      <w:r>
+        <w:rPr>
+          <w:sz w:val="28"/>
+          <w:szCs w:val="28"/>
+        </w:rPr>
+        <w:t>| performance_schema |</w:t>
       </w:r>
     </w:p>
     <w:p>
@@ -275,37 +221,12 @@
           <w:szCs w:val="28"/>
         </w:rPr>
       </w:pPr>
-      <w:proofErr w:type="spellStart"/>
-      <w:r>
-        <w:rPr>
-          <w:sz w:val="28"/>
-          <w:szCs w:val="28"/>
-        </w:rPr>
-        <w:t>mysql</w:t>
-      </w:r>
-      <w:proofErr w:type="spellEnd"/>
-      <w:r>
-        <w:rPr>
-          <w:sz w:val="28"/>
-          <w:szCs w:val="28"/>
-        </w:rPr>
-        <w:t xml:space="preserve">&gt; create database </w:t>
-      </w:r>
-      <w:proofErr w:type="spellStart"/>
-      <w:r>
-        <w:rPr>
-          <w:sz w:val="28"/>
-          <w:szCs w:val="28"/>
-        </w:rPr>
-        <w:t>AddressBook</w:t>
-      </w:r>
-      <w:proofErr w:type="spellEnd"/>
-      <w:r>
-        <w:rPr>
-          <w:sz w:val="28"/>
-          <w:szCs w:val="28"/>
-        </w:rPr>
-        <w:t>;</w:t>
+      <w:r>
+        <w:rPr>
+          <w:sz w:val="28"/>
+          <w:szCs w:val="28"/>
+        </w:rPr>
+        <w:t>mysql&gt; create database AddressBook;</w:t>
       </w:r>
     </w:p>
     <w:p>
@@ -338,21 +259,12 @@
           <w:szCs w:val="28"/>
         </w:rPr>
       </w:pPr>
-      <w:proofErr w:type="spellStart"/>
-      <w:r>
-        <w:rPr>
-          <w:sz w:val="28"/>
-          <w:szCs w:val="28"/>
-        </w:rPr>
-        <w:t>mysql</w:t>
-      </w:r>
-      <w:proofErr w:type="spellEnd"/>
-      <w:r>
-        <w:rPr>
-          <w:sz w:val="28"/>
-          <w:szCs w:val="28"/>
-        </w:rPr>
-        <w:t>&gt; show databases;</w:t>
+      <w:r>
+        <w:rPr>
+          <w:sz w:val="28"/>
+          <w:szCs w:val="28"/>
+        </w:rPr>
+        <w:t>mysql&gt; show databases;</w:t>
       </w:r>
     </w:p>
     <w:p>
@@ -412,161 +324,82 @@
           <w:sz w:val="28"/>
           <w:szCs w:val="28"/>
         </w:rPr>
-        <w:t xml:space="preserve">| </w:t>
-      </w:r>
-      <w:proofErr w:type="spellStart"/>
-      <w:r>
-        <w:rPr>
-          <w:sz w:val="28"/>
-          <w:szCs w:val="28"/>
-        </w:rPr>
-        <w:t>addressbook</w:t>
-      </w:r>
-      <w:proofErr w:type="spellEnd"/>
-      <w:r>
-        <w:rPr>
-          <w:sz w:val="28"/>
-          <w:szCs w:val="28"/>
-        </w:rPr>
-        <w:t xml:space="preserve">        |</w:t>
-      </w:r>
-    </w:p>
-    <w:p>
-      <w:pPr>
-        <w:rPr>
-          <w:sz w:val="28"/>
-          <w:szCs w:val="28"/>
-        </w:rPr>
-      </w:pPr>
-      <w:r>
-        <w:rPr>
-          <w:sz w:val="28"/>
-          <w:szCs w:val="28"/>
-        </w:rPr>
-        <w:t xml:space="preserve">| </w:t>
-      </w:r>
-      <w:proofErr w:type="spellStart"/>
-      <w:r>
-        <w:rPr>
-          <w:sz w:val="28"/>
-          <w:szCs w:val="28"/>
-        </w:rPr>
-        <w:t>information_schema</w:t>
-      </w:r>
-      <w:proofErr w:type="spellEnd"/>
-      <w:r>
-        <w:rPr>
-          <w:sz w:val="28"/>
-          <w:szCs w:val="28"/>
-        </w:rPr>
-        <w:t xml:space="preserve"> |</w:t>
-      </w:r>
-    </w:p>
-    <w:p>
-      <w:pPr>
-        <w:rPr>
-          <w:sz w:val="28"/>
-          <w:szCs w:val="28"/>
-        </w:rPr>
-      </w:pPr>
-      <w:r>
-        <w:rPr>
-          <w:sz w:val="28"/>
-          <w:szCs w:val="28"/>
-        </w:rPr>
-        <w:t xml:space="preserve">| </w:t>
-      </w:r>
-      <w:proofErr w:type="spellStart"/>
-      <w:r>
-        <w:rPr>
-          <w:sz w:val="28"/>
-          <w:szCs w:val="28"/>
-        </w:rPr>
-        <w:t>mysql</w:t>
-      </w:r>
-      <w:proofErr w:type="spellEnd"/>
-      <w:r>
-        <w:rPr>
-          <w:sz w:val="28"/>
-          <w:szCs w:val="28"/>
-        </w:rPr>
-        <w:t xml:space="preserve">              |</w:t>
-      </w:r>
-    </w:p>
-    <w:p>
-      <w:pPr>
-        <w:rPr>
-          <w:sz w:val="28"/>
-          <w:szCs w:val="28"/>
-        </w:rPr>
-      </w:pPr>
-      <w:r>
-        <w:rPr>
-          <w:sz w:val="28"/>
-          <w:szCs w:val="28"/>
-        </w:rPr>
-        <w:t xml:space="preserve">| </w:t>
-      </w:r>
-      <w:proofErr w:type="spellStart"/>
-      <w:r>
-        <w:rPr>
-          <w:sz w:val="28"/>
-          <w:szCs w:val="28"/>
-        </w:rPr>
-        <w:t>payroll_service</w:t>
-      </w:r>
-      <w:proofErr w:type="spellEnd"/>
-      <w:r>
-        <w:rPr>
-          <w:sz w:val="28"/>
-          <w:szCs w:val="28"/>
-        </w:rPr>
-        <w:t xml:space="preserve">    |</w:t>
-      </w:r>
-    </w:p>
-    <w:p>
-      <w:pPr>
-        <w:rPr>
-          <w:sz w:val="28"/>
-          <w:szCs w:val="28"/>
-        </w:rPr>
-      </w:pPr>
-      <w:r>
-        <w:rPr>
-          <w:sz w:val="28"/>
-          <w:szCs w:val="28"/>
-        </w:rPr>
-        <w:t xml:space="preserve">| </w:t>
-      </w:r>
-      <w:proofErr w:type="spellStart"/>
-      <w:r>
-        <w:rPr>
-          <w:sz w:val="28"/>
-          <w:szCs w:val="28"/>
-        </w:rPr>
-        <w:t>performance_schema</w:t>
-      </w:r>
-      <w:proofErr w:type="spellEnd"/>
-      <w:r>
-        <w:rPr>
-          <w:sz w:val="28"/>
-          <w:szCs w:val="28"/>
-        </w:rPr>
-        <w:t xml:space="preserve"> |</w:t>
-      </w:r>
-    </w:p>
-    <w:p>
-      <w:pPr>
-        <w:rPr>
-          <w:sz w:val="28"/>
-          <w:szCs w:val="28"/>
-        </w:rPr>
-      </w:pPr>
-      <w:r>
-        <w:rPr>
-          <w:sz w:val="28"/>
-          <w:szCs w:val="28"/>
-        </w:rPr>
+        <w:t>| addressbook        |</w:t>
+      </w:r>
+    </w:p>
+    <w:p>
+      <w:pPr>
+        <w:rPr>
+          <w:sz w:val="28"/>
+          <w:szCs w:val="28"/>
+        </w:rPr>
+      </w:pPr>
+      <w:r>
+        <w:rPr>
+          <w:sz w:val="28"/>
+          <w:szCs w:val="28"/>
+        </w:rPr>
+        <w:t>| information_schema |</w:t>
+      </w:r>
+    </w:p>
+    <w:p>
+      <w:pPr>
+        <w:rPr>
+          <w:sz w:val="28"/>
+          <w:szCs w:val="28"/>
+        </w:rPr>
+      </w:pPr>
+      <w:r>
+        <w:rPr>
+          <w:sz w:val="28"/>
+          <w:szCs w:val="28"/>
+        </w:rPr>
+        <w:t>| mysql              |</w:t>
+      </w:r>
+    </w:p>
+    <w:p>
+      <w:pPr>
+        <w:rPr>
+          <w:sz w:val="28"/>
+          <w:szCs w:val="28"/>
+        </w:rPr>
+      </w:pPr>
+      <w:r>
+        <w:rPr>
+          <w:sz w:val="28"/>
+          <w:szCs w:val="28"/>
+        </w:rPr>
+        <w:t>| payroll_service    |</w:t>
+      </w:r>
+    </w:p>
+    <w:p>
+      <w:pPr>
+        <w:rPr>
+          <w:sz w:val="28"/>
+          <w:szCs w:val="28"/>
+        </w:rPr>
+      </w:pPr>
+      <w:r>
+        <w:rPr>
+          <w:sz w:val="28"/>
+          <w:szCs w:val="28"/>
+        </w:rPr>
+        <w:t>| performance_schema |</w:t>
+      </w:r>
+    </w:p>
+    <w:p>
+      <w:pPr>
+        <w:rPr>
+          <w:sz w:val="28"/>
+          <w:szCs w:val="28"/>
+        </w:rPr>
+      </w:pPr>
+      <w:r>
+        <w:rPr>
+          <w:sz w:val="28"/>
+          <w:szCs w:val="28"/>
+        </w:rPr>
+        <w:lastRenderedPageBreak/>
         <w:t>| sys                |</w:t>
       </w:r>
     </w:p>
@@ -582,126 +415,1712 @@
           <w:sz w:val="28"/>
           <w:szCs w:val="28"/>
         </w:rPr>
+        <w:t>+--------------------+</w:t>
+      </w:r>
+    </w:p>
+    <w:p>
+      <w:pPr>
+        <w:rPr>
+          <w:sz w:val="28"/>
+          <w:szCs w:val="28"/>
+        </w:rPr>
+      </w:pPr>
+      <w:r>
+        <w:rPr>
+          <w:sz w:val="28"/>
+          <w:szCs w:val="28"/>
+        </w:rPr>
+        <w:t>6 rows in set (0.00 sec)</w:t>
+      </w:r>
+    </w:p>
+    <w:p>
+      <w:pPr>
+        <w:rPr>
+          <w:sz w:val="28"/>
+          <w:szCs w:val="28"/>
+        </w:rPr>
+      </w:pPr>
+    </w:p>
+    <w:p>
+      <w:pPr>
+        <w:rPr>
+          <w:sz w:val="28"/>
+          <w:szCs w:val="28"/>
+        </w:rPr>
+      </w:pPr>
+      <w:r>
+        <w:rPr>
+          <w:sz w:val="28"/>
+          <w:szCs w:val="28"/>
+        </w:rPr>
+        <w:t>mysql&gt; use addressbook;</w:t>
+      </w:r>
+    </w:p>
+    <w:p>
+      <w:pPr>
+        <w:rPr>
+          <w:sz w:val="28"/>
+          <w:szCs w:val="28"/>
+        </w:rPr>
+      </w:pPr>
+      <w:r>
+        <w:rPr>
+          <w:sz w:val="28"/>
+          <w:szCs w:val="28"/>
+        </w:rPr>
+        <w:t>Database changed</w:t>
+      </w:r>
+    </w:p>
+    <w:p>
+      <w:pPr>
+        <w:rPr>
+          <w:sz w:val="28"/>
+          <w:szCs w:val="28"/>
+        </w:rPr>
+      </w:pPr>
+      <w:r>
+        <w:rPr>
+          <w:sz w:val="28"/>
+          <w:szCs w:val="28"/>
+        </w:rPr>
+        <w:t>mysql&gt; select database();</w:t>
+      </w:r>
+    </w:p>
+    <w:p>
+      <w:pPr>
+        <w:rPr>
+          <w:sz w:val="28"/>
+          <w:szCs w:val="28"/>
+        </w:rPr>
+      </w:pPr>
+      <w:r>
+        <w:rPr>
+          <w:sz w:val="28"/>
+          <w:szCs w:val="28"/>
+        </w:rPr>
+        <w:t>+-------------+</w:t>
+      </w:r>
+    </w:p>
+    <w:p>
+      <w:pPr>
+        <w:rPr>
+          <w:sz w:val="28"/>
+          <w:szCs w:val="28"/>
+        </w:rPr>
+      </w:pPr>
+      <w:r>
+        <w:rPr>
+          <w:sz w:val="28"/>
+          <w:szCs w:val="28"/>
+        </w:rPr>
+        <w:t>| database()  |</w:t>
+      </w:r>
+    </w:p>
+    <w:p>
+      <w:pPr>
+        <w:rPr>
+          <w:sz w:val="28"/>
+          <w:szCs w:val="28"/>
+        </w:rPr>
+      </w:pPr>
+      <w:r>
+        <w:rPr>
+          <w:sz w:val="28"/>
+          <w:szCs w:val="28"/>
+        </w:rPr>
+        <w:t>+-------------+</w:t>
+      </w:r>
+    </w:p>
+    <w:p>
+      <w:pPr>
+        <w:rPr>
+          <w:sz w:val="28"/>
+          <w:szCs w:val="28"/>
+        </w:rPr>
+      </w:pPr>
+      <w:r>
+        <w:rPr>
+          <w:sz w:val="28"/>
+          <w:szCs w:val="28"/>
+        </w:rPr>
+        <w:t>| addressbook |</w:t>
+      </w:r>
+    </w:p>
+    <w:p>
+      <w:pPr>
+        <w:rPr>
+          <w:sz w:val="28"/>
+          <w:szCs w:val="28"/>
+        </w:rPr>
+      </w:pPr>
+      <w:r>
+        <w:rPr>
+          <w:sz w:val="28"/>
+          <w:szCs w:val="28"/>
+        </w:rPr>
+        <w:t>+-------------+</w:t>
+      </w:r>
+    </w:p>
+    <w:p>
+      <w:pPr>
+        <w:rPr>
+          <w:sz w:val="28"/>
+          <w:szCs w:val="28"/>
+        </w:rPr>
+      </w:pPr>
+      <w:r>
+        <w:rPr>
+          <w:sz w:val="28"/>
+          <w:szCs w:val="28"/>
+        </w:rPr>
+        <w:t>1 row in set (0.00 sec)</w:t>
+      </w:r>
+    </w:p>
+    <w:p>
+      <w:pPr>
+        <w:rPr>
+          <w:sz w:val="28"/>
+          <w:szCs w:val="28"/>
+        </w:rPr>
+      </w:pPr>
+    </w:p>
+    <w:p>
+      <w:pPr>
+        <w:rPr>
+          <w:sz w:val="28"/>
+          <w:szCs w:val="28"/>
+        </w:rPr>
+      </w:pPr>
+    </w:p>
+    <w:p>
+      <w:pPr>
+        <w:rPr>
+          <w:b/>
+          <w:bCs/>
+          <w:sz w:val="32"/>
+          <w:szCs w:val="32"/>
+        </w:rPr>
+      </w:pPr>
+      <w:r>
+        <w:rPr>
+          <w:b/>
+          <w:bCs/>
+          <w:sz w:val="32"/>
+          <w:szCs w:val="32"/>
+        </w:rPr>
+        <w:t>UC</w:t>
+      </w:r>
+      <w:r>
+        <w:rPr>
+          <w:b/>
+          <w:bCs/>
+          <w:sz w:val="32"/>
+          <w:szCs w:val="32"/>
+        </w:rPr>
+        <w:t>2</w:t>
+      </w:r>
+      <w:r>
+        <w:rPr>
+          <w:b/>
+          <w:bCs/>
+          <w:sz w:val="32"/>
+          <w:szCs w:val="32"/>
+        </w:rPr>
+        <w:t>:</w:t>
+      </w:r>
+    </w:p>
+    <w:p>
+      <w:pPr>
+        <w:rPr>
+          <w:sz w:val="28"/>
+          <w:szCs w:val="28"/>
+        </w:rPr>
+      </w:pPr>
+      <w:r>
+        <w:rPr>
+          <w:sz w:val="28"/>
+          <w:szCs w:val="28"/>
+        </w:rPr>
+        <w:t>mysql&gt; create table addressbooks</w:t>
+      </w:r>
+    </w:p>
+    <w:p>
+      <w:pPr>
+        <w:rPr>
+          <w:sz w:val="28"/>
+          <w:szCs w:val="28"/>
+        </w:rPr>
+      </w:pPr>
+      <w:r>
+        <w:rPr>
+          <w:sz w:val="28"/>
+          <w:szCs w:val="28"/>
+        </w:rPr>
+        <w:t xml:space="preserve">    -&gt; (</w:t>
+      </w:r>
+    </w:p>
+    <w:p>
+      <w:pPr>
+        <w:rPr>
+          <w:sz w:val="28"/>
+          <w:szCs w:val="28"/>
+        </w:rPr>
+      </w:pPr>
+      <w:r>
+        <w:rPr>
+          <w:sz w:val="28"/>
+          <w:szCs w:val="28"/>
+        </w:rPr>
+        <w:t xml:space="preserve">    -&gt; id               int unsigned not null auto_increment,</w:t>
+      </w:r>
+    </w:p>
+    <w:p>
+      <w:pPr>
+        <w:rPr>
+          <w:sz w:val="28"/>
+          <w:szCs w:val="28"/>
+        </w:rPr>
+      </w:pPr>
+      <w:r>
+        <w:rPr>
+          <w:sz w:val="28"/>
+          <w:szCs w:val="28"/>
+        </w:rPr>
+        <w:t xml:space="preserve">    -&gt; firstname                varchar(20) not null,</w:t>
+      </w:r>
+    </w:p>
+    <w:p>
+      <w:pPr>
+        <w:rPr>
+          <w:sz w:val="28"/>
+          <w:szCs w:val="28"/>
+        </w:rPr>
+      </w:pPr>
+      <w:r>
+        <w:rPr>
+          <w:sz w:val="28"/>
+          <w:szCs w:val="28"/>
+        </w:rPr>
+        <w:t xml:space="preserve">    -&gt; lastname                 varchar(10) not null,</w:t>
+      </w:r>
+    </w:p>
+    <w:p>
+      <w:pPr>
+        <w:rPr>
+          <w:sz w:val="28"/>
+          <w:szCs w:val="28"/>
+        </w:rPr>
+      </w:pPr>
+      <w:r>
+        <w:rPr>
+          <w:sz w:val="28"/>
+          <w:szCs w:val="28"/>
+        </w:rPr>
+        <w:t xml:space="preserve">    -&gt; address                  varchar(20) not null,</w:t>
+      </w:r>
+    </w:p>
+    <w:p>
+      <w:pPr>
+        <w:rPr>
+          <w:sz w:val="28"/>
+          <w:szCs w:val="28"/>
+        </w:rPr>
+      </w:pPr>
+      <w:r>
+        <w:rPr>
+          <w:sz w:val="28"/>
+          <w:szCs w:val="28"/>
+        </w:rPr>
+        <w:t xml:space="preserve">    -&gt; city                     varchar(20) not null,</w:t>
+      </w:r>
+    </w:p>
+    <w:p>
+      <w:pPr>
+        <w:rPr>
+          <w:sz w:val="28"/>
+          <w:szCs w:val="28"/>
+        </w:rPr>
+      </w:pPr>
+      <w:r>
+        <w:rPr>
+          <w:sz w:val="28"/>
+          <w:szCs w:val="28"/>
+        </w:rPr>
+        <w:t xml:space="preserve">    -&gt; zip                      int(10) not null,\</w:t>
+      </w:r>
+    </w:p>
+    <w:p>
+      <w:pPr>
+        <w:rPr>
+          <w:sz w:val="28"/>
+          <w:szCs w:val="28"/>
+        </w:rPr>
+      </w:pPr>
+      <w:r>
+        <w:rPr>
+          <w:sz w:val="28"/>
+          <w:szCs w:val="28"/>
+        </w:rPr>
+        <w:t xml:space="preserve">    -&gt; phonenumber              long not null,</w:t>
+      </w:r>
+    </w:p>
+    <w:p>
+      <w:pPr>
+        <w:rPr>
+          <w:sz w:val="28"/>
+          <w:szCs w:val="28"/>
+        </w:rPr>
+      </w:pPr>
+      <w:r>
+        <w:rPr>
+          <w:sz w:val="28"/>
+          <w:szCs w:val="28"/>
+        </w:rPr>
+        <w:t xml:space="preserve">    -&gt; primary key              (id));</w:t>
+      </w:r>
+    </w:p>
+    <w:p>
+      <w:pPr>
+        <w:rPr>
+          <w:sz w:val="28"/>
+          <w:szCs w:val="28"/>
+        </w:rPr>
+      </w:pPr>
+      <w:r>
+        <w:rPr>
+          <w:sz w:val="28"/>
+          <w:szCs w:val="28"/>
+        </w:rPr>
         <w:lastRenderedPageBreak/>
-        <w:t>+--------------------+</w:t>
-      </w:r>
-    </w:p>
-    <w:p>
-      <w:pPr>
-        <w:rPr>
-          <w:sz w:val="28"/>
-          <w:szCs w:val="28"/>
-        </w:rPr>
-      </w:pPr>
-      <w:r>
-        <w:rPr>
-          <w:sz w:val="28"/>
-          <w:szCs w:val="28"/>
-        </w:rPr>
-        <w:t>6 rows in set (0.00 sec)</w:t>
-      </w:r>
-    </w:p>
-    <w:p>
-      <w:pPr>
-        <w:rPr>
-          <w:sz w:val="28"/>
-          <w:szCs w:val="28"/>
-        </w:rPr>
-      </w:pPr>
-    </w:p>
-    <w:p>
-      <w:pPr>
-        <w:rPr>
-          <w:sz w:val="28"/>
-          <w:szCs w:val="28"/>
-        </w:rPr>
-      </w:pPr>
-      <w:proofErr w:type="spellStart"/>
-      <w:r>
-        <w:rPr>
-          <w:sz w:val="28"/>
-          <w:szCs w:val="28"/>
-        </w:rPr>
-        <w:t>mysql</w:t>
-      </w:r>
-      <w:proofErr w:type="spellEnd"/>
-      <w:r>
-        <w:rPr>
-          <w:sz w:val="28"/>
-          <w:szCs w:val="28"/>
-        </w:rPr>
-        <w:t xml:space="preserve">&gt; use </w:t>
-      </w:r>
-      <w:proofErr w:type="spellStart"/>
-      <w:r>
-        <w:rPr>
-          <w:sz w:val="28"/>
-          <w:szCs w:val="28"/>
-        </w:rPr>
-        <w:t>addressbook</w:t>
-      </w:r>
-      <w:proofErr w:type="spellEnd"/>
-      <w:r>
-        <w:rPr>
-          <w:sz w:val="28"/>
-          <w:szCs w:val="28"/>
-        </w:rPr>
-        <w:t>;</w:t>
-      </w:r>
-    </w:p>
-    <w:p>
-      <w:pPr>
-        <w:rPr>
-          <w:sz w:val="28"/>
-          <w:szCs w:val="28"/>
-        </w:rPr>
-      </w:pPr>
-      <w:r>
-        <w:rPr>
-          <w:sz w:val="28"/>
-          <w:szCs w:val="28"/>
-        </w:rPr>
-        <w:t>Database changed</w:t>
-      </w:r>
-    </w:p>
-    <w:p>
-      <w:pPr>
-        <w:rPr>
-          <w:sz w:val="28"/>
-          <w:szCs w:val="28"/>
-        </w:rPr>
-      </w:pPr>
-      <w:proofErr w:type="spellStart"/>
-      <w:r>
-        <w:rPr>
-          <w:sz w:val="28"/>
-          <w:szCs w:val="28"/>
-        </w:rPr>
-        <w:t>mysql</w:t>
-      </w:r>
-      <w:proofErr w:type="spellEnd"/>
-      <w:r>
-        <w:rPr>
-          <w:sz w:val="28"/>
-          <w:szCs w:val="28"/>
-        </w:rPr>
-        <w:t xml:space="preserve">&gt; select </w:t>
-      </w:r>
-      <w:proofErr w:type="gramStart"/>
-      <w:r>
-        <w:rPr>
-          <w:sz w:val="28"/>
-          <w:szCs w:val="28"/>
-        </w:rPr>
-        <w:t>database(</w:t>
-      </w:r>
-      <w:proofErr w:type="gramEnd"/>
-      <w:r>
-        <w:rPr>
-          <w:sz w:val="28"/>
-          <w:szCs w:val="28"/>
-        </w:rPr>
-        <w:t>);</w:t>
+        <w:t>Query OK, 0 rows affected, 1 warning (0.11 sec)</w:t>
+      </w:r>
+    </w:p>
+    <w:p>
+      <w:pPr>
+        <w:rPr>
+          <w:sz w:val="28"/>
+          <w:szCs w:val="28"/>
+        </w:rPr>
+      </w:pPr>
+    </w:p>
+    <w:p>
+      <w:pPr>
+        <w:rPr>
+          <w:sz w:val="28"/>
+          <w:szCs w:val="28"/>
+        </w:rPr>
+      </w:pPr>
+      <w:r>
+        <w:rPr>
+          <w:sz w:val="28"/>
+          <w:szCs w:val="28"/>
+        </w:rPr>
+        <w:t>mysql&gt; describe addressbooks;</w:t>
+      </w:r>
+    </w:p>
+    <w:p>
+      <w:pPr>
+        <w:rPr>
+          <w:sz w:val="28"/>
+          <w:szCs w:val="28"/>
+        </w:rPr>
+      </w:pPr>
+      <w:r>
+        <w:rPr>
+          <w:sz w:val="28"/>
+          <w:szCs w:val="28"/>
+        </w:rPr>
+        <w:t>+-------------+--------------+------+-----+---------+----------------+</w:t>
+      </w:r>
+    </w:p>
+    <w:p>
+      <w:pPr>
+        <w:rPr>
+          <w:sz w:val="28"/>
+          <w:szCs w:val="28"/>
+        </w:rPr>
+      </w:pPr>
+      <w:r>
+        <w:rPr>
+          <w:sz w:val="28"/>
+          <w:szCs w:val="28"/>
+        </w:rPr>
+        <w:t>| Field       | Type         | Null | Key | Default | Extra          |</w:t>
+      </w:r>
+    </w:p>
+    <w:p>
+      <w:pPr>
+        <w:rPr>
+          <w:sz w:val="28"/>
+          <w:szCs w:val="28"/>
+        </w:rPr>
+      </w:pPr>
+      <w:r>
+        <w:rPr>
+          <w:sz w:val="28"/>
+          <w:szCs w:val="28"/>
+        </w:rPr>
+        <w:t>+-------------+--------------+------+-----+---------+----------------+</w:t>
+      </w:r>
+    </w:p>
+    <w:p>
+      <w:pPr>
+        <w:rPr>
+          <w:sz w:val="28"/>
+          <w:szCs w:val="28"/>
+        </w:rPr>
+      </w:pPr>
+      <w:r>
+        <w:rPr>
+          <w:sz w:val="28"/>
+          <w:szCs w:val="28"/>
+        </w:rPr>
+        <w:t>| id          | int unsigned | NO   | PRI | NULL    | auto_increment |</w:t>
+      </w:r>
+    </w:p>
+    <w:p>
+      <w:pPr>
+        <w:rPr>
+          <w:sz w:val="28"/>
+          <w:szCs w:val="28"/>
+        </w:rPr>
+      </w:pPr>
+      <w:r>
+        <w:rPr>
+          <w:sz w:val="28"/>
+          <w:szCs w:val="28"/>
+        </w:rPr>
+        <w:t>| firstname   | varchar(20)  | NO   |     | NULL    |                |</w:t>
+      </w:r>
+    </w:p>
+    <w:p>
+      <w:pPr>
+        <w:rPr>
+          <w:sz w:val="28"/>
+          <w:szCs w:val="28"/>
+        </w:rPr>
+      </w:pPr>
+      <w:r>
+        <w:rPr>
+          <w:sz w:val="28"/>
+          <w:szCs w:val="28"/>
+        </w:rPr>
+        <w:t>| lastname    | varchar(10)  | NO   |     | NULL    |                |</w:t>
+      </w:r>
+    </w:p>
+    <w:p>
+      <w:pPr>
+        <w:rPr>
+          <w:sz w:val="28"/>
+          <w:szCs w:val="28"/>
+        </w:rPr>
+      </w:pPr>
+      <w:r>
+        <w:rPr>
+          <w:sz w:val="28"/>
+          <w:szCs w:val="28"/>
+        </w:rPr>
+        <w:t>| address     | varchar(20)  | NO   |     | NULL    |                |</w:t>
+      </w:r>
+    </w:p>
+    <w:p>
+      <w:pPr>
+        <w:rPr>
+          <w:sz w:val="28"/>
+          <w:szCs w:val="28"/>
+        </w:rPr>
+      </w:pPr>
+      <w:r>
+        <w:rPr>
+          <w:sz w:val="28"/>
+          <w:szCs w:val="28"/>
+        </w:rPr>
+        <w:t>| city        | varchar(20)  | NO   |     | NULL    |                |</w:t>
+      </w:r>
+    </w:p>
+    <w:p>
+      <w:pPr>
+        <w:rPr>
+          <w:sz w:val="28"/>
+          <w:szCs w:val="28"/>
+        </w:rPr>
+      </w:pPr>
+      <w:r>
+        <w:rPr>
+          <w:sz w:val="28"/>
+          <w:szCs w:val="28"/>
+        </w:rPr>
+        <w:t>| zip         | int          | NO   |     | NULL    |                |</w:t>
+      </w:r>
+    </w:p>
+    <w:p>
+      <w:pPr>
+        <w:rPr>
+          <w:sz w:val="28"/>
+          <w:szCs w:val="28"/>
+        </w:rPr>
+      </w:pPr>
+      <w:r>
+        <w:rPr>
+          <w:sz w:val="28"/>
+          <w:szCs w:val="28"/>
+        </w:rPr>
+        <w:t>| phonenumber | mediumtext   | NO   |     | NULL    |                |</w:t>
+      </w:r>
+    </w:p>
+    <w:p>
+      <w:pPr>
+        <w:rPr>
+          <w:sz w:val="28"/>
+          <w:szCs w:val="28"/>
+        </w:rPr>
+      </w:pPr>
+      <w:r>
+        <w:rPr>
+          <w:sz w:val="28"/>
+          <w:szCs w:val="28"/>
+        </w:rPr>
+        <w:t>+-------------+--------------+------+-----+---------+----------------+</w:t>
+      </w:r>
+    </w:p>
+    <w:p>
+      <w:pPr>
+        <w:rPr>
+          <w:sz w:val="28"/>
+          <w:szCs w:val="28"/>
+        </w:rPr>
+      </w:pPr>
+      <w:r>
+        <w:rPr>
+          <w:sz w:val="28"/>
+          <w:szCs w:val="28"/>
+        </w:rPr>
+        <w:t>7 rows in set (0.02 sec)</w:t>
+      </w:r>
+    </w:p>
+    <w:p>
+      <w:pPr>
+        <w:rPr>
+          <w:sz w:val="28"/>
+          <w:szCs w:val="28"/>
+        </w:rPr>
+      </w:pPr>
+    </w:p>
+    <w:p>
+      <w:pPr>
+        <w:rPr>
+          <w:b/>
+          <w:bCs/>
+          <w:sz w:val="32"/>
+          <w:szCs w:val="32"/>
+        </w:rPr>
+      </w:pPr>
+      <w:r>
+        <w:rPr>
+          <w:b/>
+          <w:bCs/>
+          <w:sz w:val="32"/>
+          <w:szCs w:val="32"/>
+        </w:rPr>
+        <w:t>UC</w:t>
+      </w:r>
+      <w:r>
+        <w:rPr>
+          <w:b/>
+          <w:bCs/>
+          <w:sz w:val="32"/>
+          <w:szCs w:val="32"/>
+        </w:rPr>
+        <w:t>3</w:t>
+      </w:r>
+      <w:r>
+        <w:rPr>
+          <w:b/>
+          <w:bCs/>
+          <w:sz w:val="32"/>
+          <w:szCs w:val="32"/>
+        </w:rPr>
+        <w:t>:</w:t>
+      </w:r>
+    </w:p>
+    <w:p>
+      <w:pPr>
+        <w:rPr>
+          <w:sz w:val="28"/>
+          <w:szCs w:val="28"/>
+        </w:rPr>
+      </w:pPr>
+      <w:r>
+        <w:rPr>
+          <w:sz w:val="28"/>
+          <w:szCs w:val="28"/>
+        </w:rPr>
+        <w:t>mysql&gt; insert into addressbooks(firstname, lastname, address, city, zip, phonenumber) values</w:t>
+      </w:r>
+    </w:p>
+    <w:p>
+      <w:pPr>
+        <w:rPr>
+          <w:sz w:val="28"/>
+          <w:szCs w:val="28"/>
+        </w:rPr>
+      </w:pPr>
+      <w:r>
+        <w:rPr>
+          <w:sz w:val="28"/>
+          <w:szCs w:val="28"/>
+        </w:rPr>
+        <w:t xml:space="preserve">    -&gt; ('ARJUN','KOTARI','HYD','NZB','5001122','9988778899'),</w:t>
+      </w:r>
+    </w:p>
+    <w:p>
+      <w:pPr>
+        <w:rPr>
+          <w:sz w:val="28"/>
+          <w:szCs w:val="28"/>
+        </w:rPr>
+      </w:pPr>
+      <w:r>
+        <w:rPr>
+          <w:sz w:val="28"/>
+          <w:szCs w:val="28"/>
+        </w:rPr>
+        <w:t xml:space="preserve">    -&gt; ('SAI','XYZ','TS','KMR','5001122','9998887770'),</w:t>
+      </w:r>
+    </w:p>
+    <w:p>
+      <w:pPr>
+        <w:rPr>
+          <w:sz w:val="28"/>
+          <w:szCs w:val="28"/>
+        </w:rPr>
+      </w:pPr>
+      <w:r>
+        <w:rPr>
+          <w:sz w:val="28"/>
+          <w:szCs w:val="28"/>
+        </w:rPr>
+        <w:t xml:space="preserve">    -&gt; ('SAI','ASD','AP','AAA','5001133','9998886655');</w:t>
+      </w:r>
+    </w:p>
+    <w:p>
+      <w:pPr>
+        <w:rPr>
+          <w:sz w:val="28"/>
+          <w:szCs w:val="28"/>
+        </w:rPr>
+      </w:pPr>
+      <w:r>
+        <w:rPr>
+          <w:sz w:val="28"/>
+          <w:szCs w:val="28"/>
+        </w:rPr>
+        <w:t>Query OK, 3 rows affected (0.02 sec)</w:t>
+      </w:r>
+    </w:p>
+    <w:p>
+      <w:pPr>
+        <w:rPr>
+          <w:sz w:val="28"/>
+          <w:szCs w:val="28"/>
+        </w:rPr>
+      </w:pPr>
+      <w:r>
+        <w:rPr>
+          <w:sz w:val="28"/>
+          <w:szCs w:val="28"/>
+        </w:rPr>
+        <w:t>Records: 3  Duplicates: 0  Warnings: 0</w:t>
+      </w:r>
+    </w:p>
+    <w:p>
+      <w:pPr>
+        <w:rPr>
+          <w:sz w:val="28"/>
+          <w:szCs w:val="28"/>
+        </w:rPr>
+      </w:pPr>
+    </w:p>
+    <w:p>
+      <w:pPr>
+        <w:rPr>
+          <w:sz w:val="28"/>
+          <w:szCs w:val="28"/>
+        </w:rPr>
+      </w:pPr>
+      <w:r>
+        <w:rPr>
+          <w:sz w:val="28"/>
+          <w:szCs w:val="28"/>
+        </w:rPr>
+        <w:t>mysql&gt; select * from addressbooks;</w:t>
+      </w:r>
+    </w:p>
+    <w:p>
+      <w:pPr>
+        <w:rPr>
+          <w:sz w:val="28"/>
+          <w:szCs w:val="28"/>
+        </w:rPr>
+      </w:pPr>
+      <w:r>
+        <w:rPr>
+          <w:sz w:val="28"/>
+          <w:szCs w:val="28"/>
+        </w:rPr>
+        <w:lastRenderedPageBreak/>
+        <w:t>+----+-----------+----------+---------+------+---------+-------------+</w:t>
+      </w:r>
+    </w:p>
+    <w:p>
+      <w:pPr>
+        <w:rPr>
+          <w:sz w:val="28"/>
+          <w:szCs w:val="28"/>
+        </w:rPr>
+      </w:pPr>
+      <w:r>
+        <w:rPr>
+          <w:sz w:val="28"/>
+          <w:szCs w:val="28"/>
+        </w:rPr>
+        <w:t>| id | firstname | lastname | address | city | zip     | phonenumber |</w:t>
+      </w:r>
+    </w:p>
+    <w:p>
+      <w:pPr>
+        <w:rPr>
+          <w:sz w:val="28"/>
+          <w:szCs w:val="28"/>
+        </w:rPr>
+      </w:pPr>
+      <w:r>
+        <w:rPr>
+          <w:sz w:val="28"/>
+          <w:szCs w:val="28"/>
+        </w:rPr>
+        <w:t>+----+-----------+----------+---------+------+---------+-------------+</w:t>
+      </w:r>
+    </w:p>
+    <w:p>
+      <w:pPr>
+        <w:rPr>
+          <w:sz w:val="28"/>
+          <w:szCs w:val="28"/>
+        </w:rPr>
+      </w:pPr>
+      <w:r>
+        <w:rPr>
+          <w:sz w:val="28"/>
+          <w:szCs w:val="28"/>
+        </w:rPr>
+        <w:t>|  1 | ARJUN     | KOTARI   | HYD     | NZB  | 5001122 | 9988778899  |</w:t>
+      </w:r>
+    </w:p>
+    <w:p>
+      <w:pPr>
+        <w:rPr>
+          <w:sz w:val="28"/>
+          <w:szCs w:val="28"/>
+        </w:rPr>
+      </w:pPr>
+      <w:r>
+        <w:rPr>
+          <w:sz w:val="28"/>
+          <w:szCs w:val="28"/>
+        </w:rPr>
+        <w:t>|  2 | SAI       | XYZ      | TS      | KMR  | 5001122 | 9998887770  |</w:t>
+      </w:r>
+    </w:p>
+    <w:p>
+      <w:pPr>
+        <w:rPr>
+          <w:sz w:val="28"/>
+          <w:szCs w:val="28"/>
+        </w:rPr>
+      </w:pPr>
+      <w:r>
+        <w:rPr>
+          <w:sz w:val="28"/>
+          <w:szCs w:val="28"/>
+        </w:rPr>
+        <w:t>|  3 | SAI       | ASD      | AP      | AAA  | 5001133 | 9998886655  |</w:t>
+      </w:r>
+    </w:p>
+    <w:p>
+      <w:pPr>
+        <w:rPr>
+          <w:sz w:val="28"/>
+          <w:szCs w:val="28"/>
+        </w:rPr>
+      </w:pPr>
+      <w:r>
+        <w:rPr>
+          <w:sz w:val="28"/>
+          <w:szCs w:val="28"/>
+        </w:rPr>
+        <w:t>+----+-----------+----------+---------+------+---------+-------------+</w:t>
+      </w:r>
+    </w:p>
+    <w:p>
+      <w:pPr>
+        <w:rPr>
+          <w:sz w:val="28"/>
+          <w:szCs w:val="28"/>
+        </w:rPr>
+      </w:pPr>
+      <w:r>
+        <w:rPr>
+          <w:sz w:val="28"/>
+          <w:szCs w:val="28"/>
+        </w:rPr>
+        <w:t>3 rows in set (0.01 sec)</w:t>
+      </w:r>
+    </w:p>
+    <w:p>
+      <w:pPr>
+        <w:rPr>
+          <w:sz w:val="28"/>
+          <w:szCs w:val="28"/>
+        </w:rPr>
+      </w:pPr>
+    </w:p>
+    <w:p>
+      <w:pPr>
+        <w:rPr>
+          <w:b/>
+          <w:bCs/>
+          <w:sz w:val="32"/>
+          <w:szCs w:val="32"/>
+        </w:rPr>
+      </w:pPr>
+      <w:r>
+        <w:rPr>
+          <w:b/>
+          <w:bCs/>
+          <w:sz w:val="32"/>
+          <w:szCs w:val="32"/>
+        </w:rPr>
+        <w:t>UC</w:t>
+      </w:r>
+      <w:r>
+        <w:rPr>
+          <w:b/>
+          <w:bCs/>
+          <w:sz w:val="32"/>
+          <w:szCs w:val="32"/>
+        </w:rPr>
+        <w:t>4</w:t>
+      </w:r>
+      <w:r>
+        <w:rPr>
+          <w:b/>
+          <w:bCs/>
+          <w:sz w:val="32"/>
+          <w:szCs w:val="32"/>
+        </w:rPr>
+        <w:t>:</w:t>
+      </w:r>
+    </w:p>
+    <w:p>
+      <w:pPr>
+        <w:rPr>
+          <w:sz w:val="28"/>
+          <w:szCs w:val="28"/>
+        </w:rPr>
+      </w:pPr>
+      <w:r>
+        <w:rPr>
+          <w:sz w:val="28"/>
+          <w:szCs w:val="28"/>
+        </w:rPr>
+        <w:t>mysql&gt;  update addressbooks set firstname = 'SAIKUMAR' where firstname ='ARJUN';</w:t>
+      </w:r>
+    </w:p>
+    <w:p>
+      <w:pPr>
+        <w:rPr>
+          <w:sz w:val="28"/>
+          <w:szCs w:val="28"/>
+        </w:rPr>
+      </w:pPr>
+      <w:r>
+        <w:rPr>
+          <w:sz w:val="28"/>
+          <w:szCs w:val="28"/>
+        </w:rPr>
+        <w:t>Query OK, 1 row affected (0.01 sec)</w:t>
+      </w:r>
+    </w:p>
+    <w:p>
+      <w:pPr>
+        <w:rPr>
+          <w:sz w:val="28"/>
+          <w:szCs w:val="28"/>
+        </w:rPr>
+      </w:pPr>
+      <w:r>
+        <w:rPr>
+          <w:sz w:val="28"/>
+          <w:szCs w:val="28"/>
+        </w:rPr>
+        <w:t>Rows matched: 1  Changed: 1  Warnings: 0</w:t>
+      </w:r>
+    </w:p>
+    <w:p>
+      <w:pPr>
+        <w:rPr>
+          <w:sz w:val="28"/>
+          <w:szCs w:val="28"/>
+        </w:rPr>
+      </w:pPr>
+    </w:p>
+    <w:p>
+      <w:pPr>
+        <w:rPr>
+          <w:sz w:val="28"/>
+          <w:szCs w:val="28"/>
+        </w:rPr>
+      </w:pPr>
+      <w:r>
+        <w:rPr>
+          <w:sz w:val="28"/>
+          <w:szCs w:val="28"/>
+        </w:rPr>
+        <w:t>mysql&gt; select * from addressbooks;</w:t>
+      </w:r>
+    </w:p>
+    <w:p>
+      <w:pPr>
+        <w:rPr>
+          <w:sz w:val="28"/>
+          <w:szCs w:val="28"/>
+        </w:rPr>
+      </w:pPr>
+      <w:r>
+        <w:rPr>
+          <w:sz w:val="28"/>
+          <w:szCs w:val="28"/>
+        </w:rPr>
+        <w:t>+----+-----------+----------+---------+------+---------+-------------+</w:t>
+      </w:r>
+    </w:p>
+    <w:p>
+      <w:pPr>
+        <w:rPr>
+          <w:sz w:val="28"/>
+          <w:szCs w:val="28"/>
+        </w:rPr>
+      </w:pPr>
+      <w:r>
+        <w:rPr>
+          <w:sz w:val="28"/>
+          <w:szCs w:val="28"/>
+        </w:rPr>
+        <w:t>| id | firstname | lastname | address | city | zip     | phonenumber |</w:t>
+      </w:r>
+    </w:p>
+    <w:p>
+      <w:pPr>
+        <w:rPr>
+          <w:sz w:val="28"/>
+          <w:szCs w:val="28"/>
+        </w:rPr>
+      </w:pPr>
+      <w:r>
+        <w:rPr>
+          <w:sz w:val="28"/>
+          <w:szCs w:val="28"/>
+        </w:rPr>
+        <w:t>+----+-----------+----------+---------+------+---------+-------------+</w:t>
+      </w:r>
+    </w:p>
+    <w:p>
+      <w:pPr>
+        <w:rPr>
+          <w:sz w:val="28"/>
+          <w:szCs w:val="28"/>
+        </w:rPr>
+      </w:pPr>
+      <w:r>
+        <w:rPr>
+          <w:sz w:val="28"/>
+          <w:szCs w:val="28"/>
+        </w:rPr>
+        <w:t>|  1 | SAIKUMAR  | KOTARI   | HYD     | NZB  | 5001122 | 9988778899  |</w:t>
+      </w:r>
+    </w:p>
+    <w:p>
+      <w:pPr>
+        <w:rPr>
+          <w:sz w:val="28"/>
+          <w:szCs w:val="28"/>
+        </w:rPr>
+      </w:pPr>
+      <w:r>
+        <w:rPr>
+          <w:sz w:val="28"/>
+          <w:szCs w:val="28"/>
+        </w:rPr>
+        <w:t>|  2 | SAI       | XYZ      | TS      | KMR  | 5001122 | 9998887770  |</w:t>
+      </w:r>
+    </w:p>
+    <w:p>
+      <w:pPr>
+        <w:rPr>
+          <w:sz w:val="28"/>
+          <w:szCs w:val="28"/>
+        </w:rPr>
+      </w:pPr>
+      <w:r>
+        <w:rPr>
+          <w:sz w:val="28"/>
+          <w:szCs w:val="28"/>
+        </w:rPr>
+        <w:t>|  3 | SAI       | ASD      | AP      | AAA  | 5001133 | 9998886655  |</w:t>
+      </w:r>
+    </w:p>
+    <w:p>
+      <w:pPr>
+        <w:rPr>
+          <w:sz w:val="28"/>
+          <w:szCs w:val="28"/>
+        </w:rPr>
+      </w:pPr>
+      <w:r>
+        <w:rPr>
+          <w:sz w:val="28"/>
+          <w:szCs w:val="28"/>
+        </w:rPr>
+        <w:t>+----+-----------+----------+---------+------+---------+-------------+</w:t>
+      </w:r>
+    </w:p>
+    <w:p>
+      <w:pPr>
+        <w:rPr>
+          <w:sz w:val="28"/>
+          <w:szCs w:val="28"/>
+        </w:rPr>
+      </w:pPr>
+      <w:r>
+        <w:rPr>
+          <w:sz w:val="28"/>
+          <w:szCs w:val="28"/>
+        </w:rPr>
+        <w:t>3 rows in set (0.01 sec)</w:t>
+      </w:r>
+    </w:p>
+    <w:p>
+      <w:pPr>
+        <w:rPr>
+          <w:sz w:val="28"/>
+          <w:szCs w:val="28"/>
+        </w:rPr>
+      </w:pPr>
+    </w:p>
+    <w:p>
+      <w:pPr>
+        <w:rPr>
+          <w:sz w:val="28"/>
+          <w:szCs w:val="28"/>
+        </w:rPr>
+      </w:pPr>
+      <w:r>
+        <w:rPr>
+          <w:sz w:val="28"/>
+          <w:szCs w:val="28"/>
+        </w:rPr>
+        <w:t>mysql&gt;  update addressbooks set firstname = 'ARJUN' where lastname ='ASD';</w:t>
+      </w:r>
+    </w:p>
+    <w:p>
+      <w:pPr>
+        <w:rPr>
+          <w:sz w:val="28"/>
+          <w:szCs w:val="28"/>
+        </w:rPr>
+      </w:pPr>
+      <w:r>
+        <w:rPr>
+          <w:sz w:val="28"/>
+          <w:szCs w:val="28"/>
+        </w:rPr>
+        <w:lastRenderedPageBreak/>
+        <w:t>Query OK, 1 row affected (0.01 sec)</w:t>
+      </w:r>
+    </w:p>
+    <w:p>
+      <w:pPr>
+        <w:rPr>
+          <w:sz w:val="28"/>
+          <w:szCs w:val="28"/>
+        </w:rPr>
+      </w:pPr>
+      <w:r>
+        <w:rPr>
+          <w:sz w:val="28"/>
+          <w:szCs w:val="28"/>
+        </w:rPr>
+        <w:t>Rows matched: 1  Changed: 1  Warnings: 0</w:t>
+      </w:r>
+    </w:p>
+    <w:p>
+      <w:pPr>
+        <w:rPr>
+          <w:sz w:val="28"/>
+          <w:szCs w:val="28"/>
+        </w:rPr>
+      </w:pPr>
+    </w:p>
+    <w:p>
+      <w:pPr>
+        <w:rPr>
+          <w:sz w:val="28"/>
+          <w:szCs w:val="28"/>
+        </w:rPr>
+      </w:pPr>
+      <w:r>
+        <w:rPr>
+          <w:sz w:val="28"/>
+          <w:szCs w:val="28"/>
+        </w:rPr>
+        <w:t>mysql&gt; select * from addressbooks;</w:t>
+      </w:r>
+    </w:p>
+    <w:p>
+      <w:pPr>
+        <w:rPr>
+          <w:sz w:val="28"/>
+          <w:szCs w:val="28"/>
+        </w:rPr>
+      </w:pPr>
+      <w:r>
+        <w:rPr>
+          <w:sz w:val="28"/>
+          <w:szCs w:val="28"/>
+        </w:rPr>
+        <w:t>+----+-----------+----------+---------+------+---------+-------------+</w:t>
+      </w:r>
+    </w:p>
+    <w:p>
+      <w:pPr>
+        <w:rPr>
+          <w:sz w:val="28"/>
+          <w:szCs w:val="28"/>
+        </w:rPr>
+      </w:pPr>
+      <w:r>
+        <w:rPr>
+          <w:sz w:val="28"/>
+          <w:szCs w:val="28"/>
+        </w:rPr>
+        <w:t>| id | firstname | lastname | address | city | zip     | phonenumber |</w:t>
+      </w:r>
+    </w:p>
+    <w:p>
+      <w:pPr>
+        <w:rPr>
+          <w:sz w:val="28"/>
+          <w:szCs w:val="28"/>
+        </w:rPr>
+      </w:pPr>
+      <w:r>
+        <w:rPr>
+          <w:sz w:val="28"/>
+          <w:szCs w:val="28"/>
+        </w:rPr>
+        <w:t>+----+-----------+----------+---------+------+---------+-------------+</w:t>
+      </w:r>
+    </w:p>
+    <w:p>
+      <w:pPr>
+        <w:rPr>
+          <w:sz w:val="28"/>
+          <w:szCs w:val="28"/>
+        </w:rPr>
+      </w:pPr>
+      <w:r>
+        <w:rPr>
+          <w:sz w:val="28"/>
+          <w:szCs w:val="28"/>
+        </w:rPr>
+        <w:t>|  1 | SAIKUMAR  | KOTARI   | HYD     | NZB  | 5001122 | 9988778899  |</w:t>
+      </w:r>
+    </w:p>
+    <w:p>
+      <w:pPr>
+        <w:rPr>
+          <w:sz w:val="28"/>
+          <w:szCs w:val="28"/>
+        </w:rPr>
+      </w:pPr>
+      <w:r>
+        <w:rPr>
+          <w:sz w:val="28"/>
+          <w:szCs w:val="28"/>
+        </w:rPr>
+        <w:t>|  2 | SAI       | XYZ      | TS      | KMR  | 5001122 | 9998887770  |</w:t>
+      </w:r>
+    </w:p>
+    <w:p>
+      <w:pPr>
+        <w:rPr>
+          <w:sz w:val="28"/>
+          <w:szCs w:val="28"/>
+        </w:rPr>
+      </w:pPr>
+      <w:r>
+        <w:rPr>
+          <w:sz w:val="28"/>
+          <w:szCs w:val="28"/>
+        </w:rPr>
+        <w:t>|  3 | ARJUN     | ASD      | AP      | AAA  | 5001133 | 9998886655  |</w:t>
+      </w:r>
+    </w:p>
+    <w:p>
+      <w:pPr>
+        <w:rPr>
+          <w:sz w:val="28"/>
+          <w:szCs w:val="28"/>
+        </w:rPr>
+      </w:pPr>
+      <w:r>
+        <w:rPr>
+          <w:sz w:val="28"/>
+          <w:szCs w:val="28"/>
+        </w:rPr>
+        <w:t>+----+-----------+----------+---------+------+---------+-------------+</w:t>
+      </w:r>
+    </w:p>
+    <w:p>
+      <w:pPr>
+        <w:rPr>
+          <w:sz w:val="28"/>
+          <w:szCs w:val="28"/>
+        </w:rPr>
+      </w:pPr>
+      <w:r>
+        <w:rPr>
+          <w:sz w:val="28"/>
+          <w:szCs w:val="28"/>
+        </w:rPr>
+        <w:t>3 rows in set (0.00 sec)</w:t>
+      </w:r>
+    </w:p>
+    <w:p>
+      <w:pPr>
+        <w:rPr>
+          <w:b/>
+          <w:bCs/>
+          <w:sz w:val="32"/>
+          <w:szCs w:val="32"/>
+        </w:rPr>
+      </w:pPr>
+    </w:p>
+    <w:p>
+      <w:pPr>
+        <w:rPr>
+          <w:b/>
+          <w:bCs/>
+          <w:sz w:val="32"/>
+          <w:szCs w:val="32"/>
+        </w:rPr>
+      </w:pPr>
+      <w:r>
+        <w:rPr>
+          <w:b/>
+          <w:bCs/>
+          <w:sz w:val="32"/>
+          <w:szCs w:val="32"/>
+        </w:rPr>
+        <w:t>UC</w:t>
+      </w:r>
+      <w:r>
+        <w:rPr>
+          <w:b/>
+          <w:bCs/>
+          <w:sz w:val="32"/>
+          <w:szCs w:val="32"/>
+        </w:rPr>
+        <w:t>5</w:t>
+      </w:r>
+      <w:r>
+        <w:rPr>
+          <w:b/>
+          <w:bCs/>
+          <w:sz w:val="32"/>
+          <w:szCs w:val="32"/>
+        </w:rPr>
+        <w:t>:</w:t>
+      </w:r>
+    </w:p>
+    <w:p>
+      <w:pPr>
+        <w:rPr>
+          <w:sz w:val="28"/>
+          <w:szCs w:val="28"/>
+        </w:rPr>
+      </w:pPr>
+      <w:r>
+        <w:rPr>
+          <w:sz w:val="28"/>
+          <w:szCs w:val="28"/>
+        </w:rPr>
+        <w:t>mysql&gt;  delete from addressbooks where firstname ='SAI';</w:t>
+      </w:r>
+    </w:p>
+    <w:p>
+      <w:pPr>
+        <w:rPr>
+          <w:sz w:val="28"/>
+          <w:szCs w:val="28"/>
+        </w:rPr>
+      </w:pPr>
+      <w:r>
+        <w:rPr>
+          <w:sz w:val="28"/>
+          <w:szCs w:val="28"/>
+        </w:rPr>
+        <w:t>Query OK, 1 row affected (0.01 sec)</w:t>
+      </w:r>
+    </w:p>
+    <w:p>
+      <w:pPr>
+        <w:rPr>
+          <w:sz w:val="28"/>
+          <w:szCs w:val="28"/>
+        </w:rPr>
+      </w:pPr>
+    </w:p>
+    <w:p>
+      <w:pPr>
+        <w:rPr>
+          <w:sz w:val="28"/>
+          <w:szCs w:val="28"/>
+        </w:rPr>
+      </w:pPr>
+      <w:r>
+        <w:rPr>
+          <w:sz w:val="28"/>
+          <w:szCs w:val="28"/>
+        </w:rPr>
+        <w:t>mysql&gt; select * from addressbooks;</w:t>
+      </w:r>
+    </w:p>
+    <w:p>
+      <w:pPr>
+        <w:rPr>
+          <w:sz w:val="28"/>
+          <w:szCs w:val="28"/>
+        </w:rPr>
+      </w:pPr>
+      <w:r>
+        <w:rPr>
+          <w:sz w:val="28"/>
+          <w:szCs w:val="28"/>
+        </w:rPr>
+        <w:t>+----+-----------+----------+---------+------+---------+-------------+</w:t>
+      </w:r>
+    </w:p>
+    <w:p>
+      <w:pPr>
+        <w:rPr>
+          <w:sz w:val="28"/>
+          <w:szCs w:val="28"/>
+        </w:rPr>
+      </w:pPr>
+      <w:r>
+        <w:rPr>
+          <w:sz w:val="28"/>
+          <w:szCs w:val="28"/>
+        </w:rPr>
+        <w:t>| id | firstname | lastname | address | city | zip     | phonenumber |</w:t>
+      </w:r>
+    </w:p>
+    <w:p>
+      <w:pPr>
+        <w:rPr>
+          <w:sz w:val="28"/>
+          <w:szCs w:val="28"/>
+        </w:rPr>
+      </w:pPr>
+      <w:r>
+        <w:rPr>
+          <w:sz w:val="28"/>
+          <w:szCs w:val="28"/>
+        </w:rPr>
+        <w:t>+----+-----------+----------+---------+------+---------+-------------+</w:t>
+      </w:r>
+    </w:p>
+    <w:p>
+      <w:pPr>
+        <w:rPr>
+          <w:sz w:val="28"/>
+          <w:szCs w:val="28"/>
+        </w:rPr>
+      </w:pPr>
+      <w:r>
+        <w:rPr>
+          <w:sz w:val="28"/>
+          <w:szCs w:val="28"/>
+        </w:rPr>
+        <w:t>|  1 | SAIKUMAR  | KOTARI   | HYD     | NZB  | 5001122 | 9988778899  |</w:t>
+      </w:r>
+    </w:p>
+    <w:p>
+      <w:pPr>
+        <w:rPr>
+          <w:sz w:val="28"/>
+          <w:szCs w:val="28"/>
+        </w:rPr>
+      </w:pPr>
+      <w:r>
+        <w:rPr>
+          <w:sz w:val="28"/>
+          <w:szCs w:val="28"/>
+        </w:rPr>
+        <w:t>|  3 | ARJUN     | ASD      | AP      | AAA  | 5001133 | 9998886655  |</w:t>
+      </w:r>
+    </w:p>
+    <w:p>
+      <w:pPr>
+        <w:rPr>
+          <w:sz w:val="28"/>
+          <w:szCs w:val="28"/>
+        </w:rPr>
+      </w:pPr>
+      <w:r>
+        <w:rPr>
+          <w:sz w:val="28"/>
+          <w:szCs w:val="28"/>
+        </w:rPr>
+        <w:t>+----+-----------+----------+---------+------+---------+-------------+</w:t>
+      </w:r>
+    </w:p>
+    <w:p>
+      <w:pPr>
+        <w:rPr>
+          <w:sz w:val="28"/>
+          <w:szCs w:val="28"/>
+        </w:rPr>
+      </w:pPr>
+      <w:r>
+        <w:rPr>
+          <w:sz w:val="28"/>
+          <w:szCs w:val="28"/>
+        </w:rPr>
+        <w:t>2 rows in set (0.00 sec)</w:t>
+      </w:r>
+    </w:p>
+    <w:p>
+      <w:pPr>
+        <w:rPr>
+          <w:sz w:val="28"/>
+          <w:szCs w:val="28"/>
+        </w:rPr>
+      </w:pPr>
+    </w:p>
+    <w:p>
+      <w:pPr>
+        <w:rPr>
+          <w:b/>
+          <w:bCs/>
+          <w:sz w:val="32"/>
+          <w:szCs w:val="32"/>
+        </w:rPr>
+      </w:pPr>
+      <w:r>
+        <w:rPr>
+          <w:b/>
+          <w:bCs/>
+          <w:sz w:val="32"/>
+          <w:szCs w:val="32"/>
+        </w:rPr>
+        <w:lastRenderedPageBreak/>
+        <w:t>UC</w:t>
+      </w:r>
+      <w:r>
+        <w:rPr>
+          <w:b/>
+          <w:bCs/>
+          <w:sz w:val="32"/>
+          <w:szCs w:val="32"/>
+        </w:rPr>
+        <w:t>6</w:t>
+      </w:r>
+      <w:r>
+        <w:rPr>
+          <w:b/>
+          <w:bCs/>
+          <w:sz w:val="32"/>
+          <w:szCs w:val="32"/>
+        </w:rPr>
+        <w:t>:</w:t>
+      </w:r>
+    </w:p>
+    <w:p>
+      <w:pPr>
+        <w:rPr>
+          <w:sz w:val="28"/>
+          <w:szCs w:val="28"/>
+        </w:rPr>
+      </w:pPr>
+      <w:r>
+        <w:rPr>
+          <w:sz w:val="28"/>
+          <w:szCs w:val="28"/>
+        </w:rPr>
+        <w:t>mysql&gt; select lastname from addressbooks where city='NZB';</w:t>
+      </w:r>
+    </w:p>
+    <w:p>
+      <w:pPr>
+        <w:rPr>
+          <w:sz w:val="28"/>
+          <w:szCs w:val="28"/>
+        </w:rPr>
+      </w:pPr>
+      <w:r>
+        <w:rPr>
+          <w:sz w:val="28"/>
+          <w:szCs w:val="28"/>
+        </w:rPr>
+        <w:t>+----------+</w:t>
+      </w:r>
+    </w:p>
+    <w:p>
+      <w:pPr>
+        <w:rPr>
+          <w:sz w:val="28"/>
+          <w:szCs w:val="28"/>
+        </w:rPr>
+      </w:pPr>
+      <w:r>
+        <w:rPr>
+          <w:sz w:val="28"/>
+          <w:szCs w:val="28"/>
+        </w:rPr>
+        <w:t>| lastname |</w:t>
+      </w:r>
+    </w:p>
+    <w:p>
+      <w:pPr>
+        <w:rPr>
+          <w:sz w:val="28"/>
+          <w:szCs w:val="28"/>
+        </w:rPr>
+      </w:pPr>
+      <w:r>
+        <w:rPr>
+          <w:sz w:val="28"/>
+          <w:szCs w:val="28"/>
+        </w:rPr>
+        <w:t>+----------+</w:t>
+      </w:r>
+    </w:p>
+    <w:p>
+      <w:pPr>
+        <w:rPr>
+          <w:sz w:val="28"/>
+          <w:szCs w:val="28"/>
+        </w:rPr>
+      </w:pPr>
+      <w:r>
+        <w:rPr>
+          <w:sz w:val="28"/>
+          <w:szCs w:val="28"/>
+        </w:rPr>
+        <w:t>| KOTARI   |</w:t>
+      </w:r>
+    </w:p>
+    <w:p>
+      <w:pPr>
+        <w:rPr>
+          <w:sz w:val="28"/>
+          <w:szCs w:val="28"/>
+        </w:rPr>
+      </w:pPr>
+      <w:r>
+        <w:rPr>
+          <w:sz w:val="28"/>
+          <w:szCs w:val="28"/>
+        </w:rPr>
+        <w:t>+----------+</w:t>
+      </w:r>
+    </w:p>
+    <w:p>
+      <w:pPr>
+        <w:rPr>
+          <w:sz w:val="28"/>
+          <w:szCs w:val="28"/>
+        </w:rPr>
+      </w:pPr>
+      <w:r>
+        <w:rPr>
+          <w:sz w:val="28"/>
+          <w:szCs w:val="28"/>
+        </w:rPr>
+        <w:t>1 row in set (0.00 sec)</w:t>
+      </w:r>
+    </w:p>
+    <w:p>
+      <w:pPr>
+        <w:rPr>
+          <w:sz w:val="28"/>
+          <w:szCs w:val="28"/>
+        </w:rPr>
+      </w:pPr>
+    </w:p>
+    <w:p>
+      <w:pPr>
+        <w:rPr>
+          <w:b/>
+          <w:bCs/>
+          <w:sz w:val="32"/>
+          <w:szCs w:val="32"/>
+        </w:rPr>
+      </w:pPr>
+      <w:r>
+        <w:rPr>
+          <w:b/>
+          <w:bCs/>
+          <w:sz w:val="32"/>
+          <w:szCs w:val="32"/>
+        </w:rPr>
+        <w:t>UC</w:t>
+      </w:r>
+      <w:r>
+        <w:rPr>
+          <w:b/>
+          <w:bCs/>
+          <w:sz w:val="32"/>
+          <w:szCs w:val="32"/>
+        </w:rPr>
+        <w:t>7</w:t>
+      </w:r>
+      <w:r>
+        <w:rPr>
+          <w:b/>
+          <w:bCs/>
+          <w:sz w:val="32"/>
+          <w:szCs w:val="32"/>
+        </w:rPr>
+        <w:t>:</w:t>
+      </w:r>
+    </w:p>
+    <w:p>
+      <w:pPr>
+        <w:rPr>
+          <w:sz w:val="28"/>
+          <w:szCs w:val="28"/>
+        </w:rPr>
+      </w:pPr>
+      <w:r>
+        <w:rPr>
+          <w:sz w:val="28"/>
+          <w:szCs w:val="28"/>
+        </w:rPr>
+        <w:t>mysql&gt; select count(city) from addressbooks;</w:t>
       </w:r>
     </w:p>
     <w:p>
@@ -731,23 +2150,7 @@
           <w:sz w:val="28"/>
           <w:szCs w:val="28"/>
         </w:rPr>
-        <w:t xml:space="preserve">| </w:t>
-      </w:r>
-      <w:proofErr w:type="gramStart"/>
-      <w:r>
-        <w:rPr>
-          <w:sz w:val="28"/>
-          <w:szCs w:val="28"/>
-        </w:rPr>
-        <w:t>database(</w:t>
-      </w:r>
-      <w:proofErr w:type="gramEnd"/>
-      <w:r>
-        <w:rPr>
-          <w:sz w:val="28"/>
-          <w:szCs w:val="28"/>
-        </w:rPr>
-        <w:t>)  |</w:t>
+        <w:t>| count(city) |</w:t>
       </w:r>
     </w:p>
     <w:p>
@@ -777,23 +2180,7 @@
           <w:sz w:val="28"/>
           <w:szCs w:val="28"/>
         </w:rPr>
-        <w:t xml:space="preserve">| </w:t>
-      </w:r>
-      <w:proofErr w:type="spellStart"/>
-      <w:r>
-        <w:rPr>
-          <w:sz w:val="28"/>
-          <w:szCs w:val="28"/>
-        </w:rPr>
-        <w:t>addressbook</w:t>
-      </w:r>
-      <w:proofErr w:type="spellEnd"/>
-      <w:r>
-        <w:rPr>
-          <w:sz w:val="28"/>
-          <w:szCs w:val="28"/>
-        </w:rPr>
-        <w:t xml:space="preserve"> |</w:t>
+        <w:t>|           2 |</w:t>
       </w:r>
     </w:p>
     <w:p>
@@ -823,7 +2210,7 @@
           <w:sz w:val="28"/>
           <w:szCs w:val="28"/>
         </w:rPr>
-        <w:t>1 row in set (0.00 sec)</w:t>
+        <w:t>1 row in set (0.01 sec)</w:t>
       </w:r>
     </w:p>
     <w:sectPr>

</xml_diff>